<commit_message>
Doc update, added db script
</commit_message>
<xml_diff>
--- a/Documentacion/Adaptador de estilo de Padrón de IIBB de la Provincia de Tucumán.docx
+++ b/Documentacion/Adaptador de estilo de Padrón de IIBB de la Provincia de Tucumán.docx
@@ -242,8 +242,24 @@
         <w:rPr>
           <w:lang w:val="es-MX"/>
         </w:rPr>
-        <w:t>La configuración para el acceso a la base de datos se encuentra en appsettings.xml</w:t>
-      </w:r>
+        <w:t xml:space="preserve">La configuración para el acceso a la base de datos se encuentra en </w:t>
+      </w:r>
+      <w:proofErr w:type="spellStart"/>
+      <w:proofErr w:type="gramStart"/>
+      <w:r>
+        <w:rPr>
+          <w:lang w:val="es-MX"/>
+        </w:rPr>
+        <w:t>appsettings.</w:t>
+      </w:r>
+      <w:r>
+        <w:rPr>
+          <w:lang w:val="es-MX"/>
+        </w:rPr>
+        <w:t>json</w:t>
+      </w:r>
+      <w:proofErr w:type="spellEnd"/>
+      <w:proofErr w:type="gramEnd"/>
     </w:p>
     <w:p>
       <w:pPr>
@@ -739,6 +755,53 @@
           <w:lang w:val="es-MX"/>
         </w:rPr>
       </w:pPr>
+      <w:r>
+        <w:rPr>
+          <w:lang w:val="es-MX"/>
+        </w:rPr>
+        <w:t xml:space="preserve">Antes de la </w:t>
+      </w:r>
+      <w:r>
+        <w:rPr>
+          <w:lang w:val="es-MX"/>
+        </w:rPr>
+        <w:t>primera ejecución</w:t>
+      </w:r>
+      <w:r>
+        <w:rPr>
+          <w:lang w:val="es-MX"/>
+        </w:rPr>
+        <w:t>, se deberí</w:t>
+      </w:r>
+      <w:bookmarkStart w:id="0" w:name="_GoBack"/>
+      <w:bookmarkEnd w:id="0"/>
+      <w:r>
+        <w:rPr>
+          <w:lang w:val="es-MX"/>
+        </w:rPr>
+        <w:t xml:space="preserve">a realizar la consulta </w:t>
+      </w:r>
+      <w:proofErr w:type="spellStart"/>
+      <w:r>
+        <w:rPr>
+          <w:i/>
+          <w:lang w:val="es-MX"/>
+        </w:rPr>
+        <w:t>GenerarFuncionPadronesEsLocal.sql</w:t>
+      </w:r>
+      <w:proofErr w:type="spellEnd"/>
+      <w:r>
+        <w:rPr>
+          <w:lang w:val="es-MX"/>
+        </w:rPr>
+        <w:t xml:space="preserve"> en la base de datos para confirma</w:t>
+      </w:r>
+      <w:r>
+        <w:rPr>
+          <w:lang w:val="es-MX"/>
+        </w:rPr>
+        <w:t>r que existe la función necesaria.</w:t>
+      </w:r>
     </w:p>
     <w:p>
       <w:pPr>
@@ -962,8 +1025,6 @@
         </w:rPr>
         <w:t>ql</w:t>
       </w:r>
-      <w:bookmarkStart w:id="0" w:name="_GoBack"/>
-      <w:bookmarkEnd w:id="0"/>
       <w:r>
         <w:rPr>
           <w:lang w:val="es-MX"/>

</xml_diff>